<commit_message>
MAJ TP Cycle 8
</commit_message>
<xml_diff>
--- a/Cycle_08_Modeliser_Resoudre_Cin/Cycle_08_Modeliser_Resoudre_Cin.docx
+++ b/Cycle_08_Modeliser_Resoudre_Cin/Cycle_08_Modeliser_Resoudre_Cin.docx
@@ -44,6 +44,7 @@
                 <w:kern w:val="32"/>
                 <w:sz w:val="28"/>
                 <w:szCs w:val="32"/>
+                <w:highlight w:val="yellow"/>
               </w:rPr>
             </w:pPr>
             <w:r>
@@ -54,6 +55,7 @@
                 <w:kern w:val="32"/>
                 <w:sz w:val="28"/>
                 <w:szCs w:val="32"/>
+                <w:highlight w:val="yellow"/>
               </w:rPr>
               <w:t>2</w:t>
             </w:r>
@@ -65,6 +67,7 @@
                 <w:kern w:val="32"/>
                 <w:sz w:val="28"/>
                 <w:szCs w:val="32"/>
+                <w:highlight w:val="yellow"/>
               </w:rPr>
               <w:t xml:space="preserve"> </w:t>
             </w:r>
@@ -76,6 +79,7 @@
                 <w:kern w:val="32"/>
                 <w:sz w:val="28"/>
                 <w:szCs w:val="32"/>
+                <w:highlight w:val="yellow"/>
               </w:rPr>
               <w:t>–</w:t>
             </w:r>
@@ -87,6 +91,7 @@
                 <w:kern w:val="32"/>
                 <w:sz w:val="28"/>
                 <w:szCs w:val="32"/>
+                <w:highlight w:val="yellow"/>
               </w:rPr>
               <w:t xml:space="preserve"> </w:t>
             </w:r>
@@ -98,6 +103,7 @@
                 <w:kern w:val="32"/>
                 <w:sz w:val="28"/>
                 <w:szCs w:val="32"/>
+                <w:highlight w:val="yellow"/>
               </w:rPr>
               <w:t>Étude</w:t>
             </w:r>
@@ -109,6 +115,7 @@
                 <w:kern w:val="32"/>
                 <w:sz w:val="28"/>
                 <w:szCs w:val="32"/>
+                <w:highlight w:val="yellow"/>
               </w:rPr>
               <w:t xml:space="preserve"> </w:t>
             </w:r>
@@ -120,6 +127,7 @@
                 <w:kern w:val="32"/>
                 <w:sz w:val="28"/>
                 <w:szCs w:val="32"/>
+                <w:highlight w:val="yellow"/>
               </w:rPr>
               <w:t>des Systèmes Linéaires Continus et Invariants</w:t>
             </w:r>
@@ -145,6 +153,7 @@
                 <w:kern w:val="32"/>
                 <w:sz w:val="28"/>
                 <w:szCs w:val="32"/>
+                <w:highlight w:val="yellow"/>
               </w:rPr>
               <w:t>Analyser, Modéliser</w:t>
             </w:r>
@@ -195,7 +204,7 @@
                 <w:szCs w:val="28"/>
                 <w:lang w:bidi="ar-SA"/>
               </w:rPr>
-              <w:t>6</w:t>
+              <w:t>8</w:t>
             </w:r>
           </w:p>
         </w:tc>
@@ -224,6 +233,7 @@
                 <w:kern w:val="32"/>
                 <w:sz w:val="32"/>
                 <w:szCs w:val="32"/>
+                <w:highlight w:val="yellow"/>
               </w:rPr>
               <w:t>Analyser, modéliser et expérimenter les systèmes asservis</w:t>
             </w:r>
@@ -409,32 +419,24 @@
                   </w:pPr>
                   <w:r>
                     <w:rPr>
-                      <w:rFonts w:cs="Arial"/>
-                      <w:smallCaps/>
                       <w:noProof/>
-                      <w:kern w:val="32"/>
-                      <w:sz w:val="48"/>
                       <w:lang w:eastAsia="fr-FR" w:bidi="ar-SA"/>
                     </w:rPr>
                     <w:drawing>
-                      <wp:inline distT="0" distB="0" distL="0" distR="0" wp14:anchorId="5D38B6AD" wp14:editId="63C4E7AF">
-                        <wp:extent cx="1960474" cy="1437871"/>
-                        <wp:effectExtent l="0" t="0" r="0" b="0"/>
-                        <wp:docPr id="460" name="Image 3"/>
-                        <wp:cNvGraphicFramePr>
-                          <a:graphicFrameLocks xmlns:a="http://schemas.openxmlformats.org/drawingml/2006/main" noChangeAspect="1"/>
-                        </wp:cNvGraphicFramePr>
+                      <wp:inline distT="0" distB="0" distL="0" distR="0" wp14:anchorId="12AB7008" wp14:editId="55F598A1">
+                        <wp:extent cx="1542331" cy="1639018"/>
+                        <wp:effectExtent l="19050" t="0" r="719" b="0"/>
+                        <wp:docPr id="6" name="Image 3"/>
+                        <wp:cNvGraphicFramePr/>
                         <a:graphic xmlns:a="http://schemas.openxmlformats.org/drawingml/2006/main">
                           <a:graphicData uri="http://schemas.openxmlformats.org/drawingml/2006/picture">
                             <pic:pic xmlns:pic="http://schemas.openxmlformats.org/drawingml/2006/picture">
                               <pic:nvPicPr>
-                                <pic:cNvPr id="0" name="Picture 3"/>
-                                <pic:cNvPicPr>
-                                  <a:picLocks noChangeAspect="1" noChangeArrowheads="1"/>
-                                </pic:cNvPicPr>
+                                <pic:cNvPr id="16" name="Image 15"/>
+                                <pic:cNvPicPr/>
                               </pic:nvPicPr>
                               <pic:blipFill>
-                                <a:blip r:embed="rId10"/>
+                                <a:blip r:embed="rId10" cstate="print"/>
                                 <a:srcRect/>
                                 <a:stretch>
                                   <a:fillRect/>
@@ -443,12 +445,18 @@
                               <pic:spPr bwMode="auto">
                                 <a:xfrm>
                                   <a:off x="0" y="0"/>
-                                  <a:ext cx="1961407" cy="1438555"/>
+                                  <a:ext cx="1542331" cy="1639018"/>
                                 </a:xfrm>
                                 <a:prstGeom prst="rect">
                                   <a:avLst/>
                                 </a:prstGeom>
                                 <a:noFill/>
+                                <a:ln w="9525">
+                                  <a:noFill/>
+                                  <a:miter lim="800000"/>
+                                  <a:headEnd/>
+                                  <a:tailEnd/>
+                                </a:ln>
                               </pic:spPr>
                             </pic:pic>
                           </a:graphicData>
@@ -500,7 +508,7 @@
                       <w:b/>
                       <w:i/>
                     </w:rPr>
-                    <w:t>Cheville NAO</w:t>
+                    <w:t>Pompe Doshydro</w:t>
                   </w:r>
                 </w:p>
               </w:tc>
@@ -516,60 +524,43 @@
                     <w:jc w:val="center"/>
                   </w:pPr>
                   <w:r>
-                    <w:rPr>
-                      <w:b/>
-                      <w:i/>
-                      <w:noProof/>
-                      <w:kern w:val="32"/>
-                      <w:sz w:val="32"/>
-                      <w:szCs w:val="32"/>
-                      <w:lang w:eastAsia="fr-FR" w:bidi="ar-SA"/>
-                    </w:rPr>
                     <w:drawing>
-                      <wp:inline distT="0" distB="0" distL="0" distR="0" wp14:anchorId="13F90070" wp14:editId="529296B0">
-                        <wp:extent cx="1948485" cy="929031"/>
-                        <wp:effectExtent l="0" t="0" r="0" b="4445"/>
-                        <wp:docPr id="12" name="Image 10"/>
-                        <wp:cNvGraphicFramePr>
-                          <a:graphicFrameLocks xmlns:a="http://schemas.openxmlformats.org/drawingml/2006/main" noChangeAspect="1"/>
-                        </wp:cNvGraphicFramePr>
+                      <wp:inline distT="0" distB="0" distL="0" distR="0" wp14:anchorId="0A541933" wp14:editId="575768BB">
+                        <wp:extent cx="1889118" cy="1041990"/>
+                        <wp:effectExtent l="152400" t="114300" r="302260" b="349250"/>
+                        <wp:docPr id="17" name="Image 16"/>
+                        <wp:cNvGraphicFramePr/>
                         <a:graphic xmlns:a="http://schemas.openxmlformats.org/drawingml/2006/main">
                           <a:graphicData uri="http://schemas.openxmlformats.org/drawingml/2006/picture">
                             <pic:pic xmlns:pic="http://schemas.openxmlformats.org/drawingml/2006/picture">
                               <pic:nvPicPr>
-                                <pic:cNvPr id="0" name="Picture 10"/>
-                                <pic:cNvPicPr>
-                                  <a:picLocks noChangeAspect="1" noChangeArrowheads="1"/>
-                                </pic:cNvPicPr>
+                                <pic:cNvPr id="17" name="Image 16"/>
+                                <pic:cNvPicPr/>
                               </pic:nvPicPr>
                               <pic:blipFill>
-                                <a:blip r:embed="rId11" cstate="print">
-                                  <a:extLst>
-                                    <a:ext uri="{28A0092B-C50C-407E-A947-70E740481C1C}">
-                                      <a14:useLocalDpi xmlns:a14="http://schemas.microsoft.com/office/drawing/2010/main" val="0"/>
-                                    </a:ext>
-                                  </a:extLst>
-                                </a:blip>
-                                <a:srcRect/>
+                                <a:blip r:embed="rId11"/>
                                 <a:stretch>
                                   <a:fillRect/>
                                 </a:stretch>
                               </pic:blipFill>
-                              <pic:spPr bwMode="auto">
+                              <pic:spPr>
                                 <a:xfrm>
                                   <a:off x="0" y="0"/>
-                                  <a:ext cx="1951915" cy="930666"/>
+                                  <a:ext cx="1897211" cy="1046454"/>
                                 </a:xfrm>
                                 <a:prstGeom prst="rect">
                                   <a:avLst/>
                                 </a:prstGeom>
-                                <a:noFill/>
-                                <a:ln w="9525">
+                                <a:ln>
                                   <a:noFill/>
-                                  <a:miter lim="800000"/>
-                                  <a:headEnd/>
-                                  <a:tailEnd/>
                                 </a:ln>
+                                <a:effectLst>
+                                  <a:outerShdw blurRad="292100" dist="139700" dir="2700000" algn="tl" rotWithShape="0">
+                                    <a:srgbClr val="333333">
+                                      <a:alpha val="65000"/>
+                                    </a:srgbClr>
+                                  </a:outerShdw>
+                                </a:effectLst>
                               </pic:spPr>
                             </pic:pic>
                           </a:graphicData>
@@ -594,22 +585,26 @@
                       <w:lang w:eastAsia="fr-FR" w:bidi="ar-SA"/>
                     </w:rPr>
                     <w:drawing>
-                      <wp:inline distT="0" distB="0" distL="0" distR="0" wp14:anchorId="5CABBB26" wp14:editId="43377925">
-                        <wp:extent cx="1874520" cy="1147479"/>
-                        <wp:effectExtent l="152400" t="57150" r="220980" b="281271"/>
-                        <wp:docPr id="4" name="Image 2"/>
+                      <wp:inline distT="0" distB="0" distL="0" distR="0" wp14:anchorId="43F71823" wp14:editId="7965C2FD">
+                        <wp:extent cx="1754834" cy="1426305"/>
+                        <wp:effectExtent l="152400" t="57150" r="321616" b="231045"/>
+                        <wp:docPr id="3" name="Image 1"/>
                         <wp:cNvGraphicFramePr/>
                         <a:graphic xmlns:a="http://schemas.openxmlformats.org/drawingml/2006/main">
                           <a:graphicData uri="http://schemas.openxmlformats.org/drawingml/2006/picture">
                             <pic:pic xmlns:pic="http://schemas.openxmlformats.org/drawingml/2006/picture">
                               <pic:nvPicPr>
-                                <pic:cNvPr id="1029" name="Picture 5"/>
-                                <pic:cNvPicPr>
-                                  <a:picLocks noChangeAspect="1" noChangeArrowheads="1"/>
-                                </pic:cNvPicPr>
+                                <pic:cNvPr id="16" name="Image 15"/>
+                                <pic:cNvPicPr/>
                               </pic:nvPicPr>
                               <pic:blipFill>
-                                <a:blip r:embed="rId12" cstate="print"/>
+                                <a:blip r:embed="rId12">
+                                  <a:extLst>
+                                    <a:ext uri="{28A0092B-C50C-407E-A947-70E740481C1C}">
+                                      <a14:useLocalDpi xmlns:a14="http://schemas.microsoft.com/office/drawing/2010/main" val="0"/>
+                                    </a:ext>
+                                  </a:extLst>
+                                </a:blip>
                                 <a:srcRect/>
                                 <a:stretch>
                                   <a:fillRect/>
@@ -618,7 +613,7 @@
                               <pic:spPr bwMode="auto">
                                 <a:xfrm>
                                   <a:off x="0" y="0"/>
-                                  <a:ext cx="1874504" cy="1147469"/>
+                                  <a:ext cx="1754774" cy="1426256"/>
                                 </a:xfrm>
                                 <a:prstGeom prst="rect">
                                   <a:avLst/>
@@ -633,6 +628,25 @@
                                     </a:srgbClr>
                                   </a:outerShdw>
                                 </a:effectLst>
+                                <a:extLst>
+                                  <a:ext uri="{909E8E84-426E-40DD-AFC4-6F175D3DCCD1}">
+                                    <a14:hiddenFill xmlns:a14="http://schemas.microsoft.com/office/drawing/2010/main">
+                                      <a:solidFill>
+                                        <a:schemeClr val="accent1"/>
+                                      </a:solidFill>
+                                    </a14:hiddenFill>
+                                  </a:ext>
+                                  <a:ext uri="{91240B29-F687-4F45-9708-019B960494DF}">
+                                    <a14:hiddenLine xmlns:a14="http://schemas.microsoft.com/office/drawing/2010/main" w="9525">
+                                      <a:solidFill>
+                                        <a:schemeClr val="tx1"/>
+                                      </a:solidFill>
+                                      <a:miter lim="800000"/>
+                                      <a:headEnd/>
+                                      <a:tailEnd/>
+                                    </a14:hiddenLine>
+                                  </a:ext>
+                                </a:extLst>
                               </pic:spPr>
                             </pic:pic>
                           </a:graphicData>
@@ -662,17 +676,8 @@
                       <w:b/>
                       <w:i/>
                     </w:rPr>
-                    <w:t xml:space="preserve">Axe </w:t>
+                    <w:t>Direction assistée électrique</w:t>
                   </w:r>
-                  <w:proofErr w:type="spellStart"/>
-                  <w:r>
-                    <w:rPr>
-                      <w:b/>
-                      <w:i/>
-                    </w:rPr>
-                    <w:t>Emericc</w:t>
-                  </w:r>
-                  <w:proofErr w:type="spellEnd"/>
                 </w:p>
               </w:tc>
               <w:tc>
@@ -693,7 +698,7 @@
                       <w:b/>
                       <w:i/>
                     </w:rPr>
-                    <w:t>Cordeuse de raquette</w:t>
+                    <w:t>Capsuleuse de bocaux</w:t>
                   </w:r>
                 </w:p>
               </w:tc>
@@ -759,6 +764,42 @@
           <w:p>
             <w:pPr>
               <w:pStyle w:val="Paragraphedeliste"/>
+              <w:tabs>
+                <w:tab w:val="left" w:pos="885"/>
+              </w:tabs>
+              <w:spacing w:before="120"/>
+              <w:ind w:right="-108"/>
+              <w:jc w:val="left"/>
+              <w:rPr>
+                <w:b/>
+                <w:i/>
+                <w:kern w:val="32"/>
+                <w:sz w:val="24"/>
+                <w:szCs w:val="32"/>
+              </w:rPr>
+            </w:pPr>
+          </w:p>
+          <w:p>
+            <w:pPr>
+              <w:pStyle w:val="Paragraphedeliste"/>
+              <w:tabs>
+                <w:tab w:val="left" w:pos="885"/>
+              </w:tabs>
+              <w:spacing w:before="120"/>
+              <w:ind w:right="-108"/>
+              <w:jc w:val="left"/>
+              <w:rPr>
+                <w:b/>
+                <w:i/>
+                <w:kern w:val="32"/>
+                <w:sz w:val="24"/>
+                <w:szCs w:val="32"/>
+              </w:rPr>
+            </w:pPr>
+          </w:p>
+          <w:p>
+            <w:pPr>
+              <w:pStyle w:val="Paragraphedeliste"/>
               <w:numPr>
                 <w:ilvl w:val="0"/>
                 <w:numId w:val="21"/>
@@ -785,7 +826,7 @@
                 <w:sz w:val="24"/>
                 <w:szCs w:val="32"/>
               </w:rPr>
-              <w:t>Déterminer le modèle de comportement du système (Identifier par un modèle d’ordre 1 ou d’ordre 2)</w:t>
+              <w:t xml:space="preserve">Déterminer la loi Entrée/Sortie </w:t>
             </w:r>
           </w:p>
           <w:p>
@@ -1004,7 +1045,17 @@
                 <w:sz w:val="24"/>
                 <w:szCs w:val="32"/>
               </w:rPr>
-              <w:t>Cours : Systèmes du Premier et du Second Ordre</w:t>
+              <w:t xml:space="preserve">Cours : </w:t>
+            </w:r>
+            <w:r>
+              <w:rPr>
+                <w:b/>
+                <w:i/>
+                <w:kern w:val="32"/>
+                <w:sz w:val="24"/>
+                <w:szCs w:val="32"/>
+              </w:rPr>
+              <w:t>paramétrage</w:t>
             </w:r>
           </w:p>
         </w:tc>
@@ -1099,10 +1150,11 @@
             <w:r>
               <w:rPr>
                 <w:noProof/>
+                <w:highlight w:val="yellow"/>
                 <w:lang w:eastAsia="fr-FR" w:bidi="ar-SA"/>
               </w:rPr>
               <w:drawing>
-                <wp:inline distT="0" distB="0" distL="0" distR="0" wp14:anchorId="5E9CA58D" wp14:editId="50109397">
+                <wp:inline distT="0" distB="0" distL="0" distR="0" wp14:anchorId="07F85FA6" wp14:editId="5E7A108F">
                   <wp:extent cx="2757830" cy="1817247"/>
                   <wp:effectExtent l="0" t="0" r="4445" b="0"/>
                   <wp:docPr id="5" name="Image 5"/>
@@ -1155,12 +1207,14 @@
               <w:jc w:val="left"/>
               <w:rPr>
                 <w:b/>
+                <w:highlight w:val="yellow"/>
                 <w:lang w:eastAsia="fr-FR"/>
               </w:rPr>
             </w:pPr>
             <w:r>
               <w:rPr>
                 <w:b/>
+                <w:highlight w:val="yellow"/>
                 <w:lang w:eastAsia="fr-FR"/>
               </w:rPr>
               <w:t>Analyser</w:t>
@@ -1168,6 +1222,7 @@
             <w:r>
               <w:rPr>
                 <w:b/>
+                <w:highlight w:val="yellow"/>
                 <w:lang w:eastAsia="fr-FR"/>
               </w:rPr>
               <w:t xml:space="preserve"> : </w:t>
@@ -1182,17 +1237,20 @@
               </w:numPr>
               <w:jc w:val="left"/>
               <w:rPr>
+                <w:highlight w:val="yellow"/>
                 <w:lang w:eastAsia="fr-FR"/>
               </w:rPr>
             </w:pPr>
             <w:r>
               <w:rPr>
+                <w:highlight w:val="yellow"/>
                 <w:lang w:eastAsia="fr-FR"/>
               </w:rPr>
               <w:t xml:space="preserve">A1 – </w:t>
             </w:r>
             <w:r>
               <w:rPr>
+                <w:highlight w:val="yellow"/>
                 <w:lang w:eastAsia="fr-FR"/>
               </w:rPr>
               <w:t xml:space="preserve">Identifier le besoin et définir les exigences du système </w:t>
@@ -1207,17 +1265,20 @@
               </w:numPr>
               <w:jc w:val="left"/>
               <w:rPr>
+                <w:highlight w:val="yellow"/>
                 <w:lang w:eastAsia="fr-FR"/>
               </w:rPr>
             </w:pPr>
             <w:r>
               <w:rPr>
+                <w:highlight w:val="yellow"/>
                 <w:lang w:eastAsia="fr-FR"/>
               </w:rPr>
               <w:t xml:space="preserve">A2 – </w:t>
             </w:r>
             <w:r>
               <w:rPr>
+                <w:highlight w:val="yellow"/>
                 <w:lang w:eastAsia="fr-FR"/>
               </w:rPr>
               <w:t>Définir les frontières de l'analyse</w:t>
@@ -1229,12 +1290,14 @@
               <w:jc w:val="left"/>
               <w:rPr>
                 <w:b/>
+                <w:highlight w:val="yellow"/>
                 <w:lang w:eastAsia="fr-FR"/>
               </w:rPr>
             </w:pPr>
             <w:r>
               <w:rPr>
                 <w:b/>
+                <w:highlight w:val="yellow"/>
                 <w:lang w:eastAsia="fr-FR"/>
               </w:rPr>
               <w:t>Modéliser</w:t>
@@ -1242,6 +1305,7 @@
             <w:r>
               <w:rPr>
                 <w:b/>
+                <w:highlight w:val="yellow"/>
                 <w:lang w:eastAsia="fr-FR"/>
               </w:rPr>
               <w:t> :</w:t>
@@ -1256,29 +1320,34 @@
               </w:numPr>
               <w:jc w:val="left"/>
               <w:rPr>
+                <w:highlight w:val="yellow"/>
                 <w:lang w:eastAsia="fr-FR"/>
               </w:rPr>
             </w:pPr>
             <w:r>
               <w:rPr>
+                <w:highlight w:val="yellow"/>
                 <w:lang w:eastAsia="fr-FR"/>
               </w:rPr>
               <w:t>Mod</w:t>
             </w:r>
             <w:r>
               <w:rPr>
+                <w:highlight w:val="yellow"/>
                 <w:lang w:eastAsia="fr-FR"/>
               </w:rPr>
               <w:t>1</w:t>
             </w:r>
             <w:r>
               <w:rPr>
+                <w:highlight w:val="yellow"/>
                 <w:lang w:eastAsia="fr-FR"/>
               </w:rPr>
               <w:t xml:space="preserve"> – </w:t>
             </w:r>
             <w:r>
               <w:rPr>
+                <w:highlight w:val="yellow"/>
                 <w:lang w:eastAsia="fr-FR"/>
               </w:rPr>
               <w:t>Justifier ou choisir les grandeurs nécessaires à la modélisation</w:t>
@@ -1293,38 +1362,16 @@
               </w:numPr>
               <w:jc w:val="left"/>
               <w:rPr>
+                <w:highlight w:val="yellow"/>
                 <w:lang w:eastAsia="fr-FR"/>
               </w:rPr>
             </w:pPr>
             <w:r>
               <w:rPr>
+                <w:highlight w:val="yellow"/>
                 <w:lang w:eastAsia="fr-FR"/>
               </w:rPr>
-              <w:t xml:space="preserve">Mod2 </w:t>
-            </w:r>
-            <w:r>
-              <w:rPr>
-                <w:lang w:eastAsia="fr-FR"/>
-              </w:rPr>
-              <w:t>–</w:t>
-            </w:r>
-            <w:r>
-              <w:rPr>
-                <w:lang w:eastAsia="fr-FR"/>
-              </w:rPr>
-              <w:t xml:space="preserve"> Proposer</w:t>
-            </w:r>
-            <w:r>
-              <w:rPr>
-                <w:lang w:eastAsia="fr-FR"/>
-              </w:rPr>
-              <w:t xml:space="preserve"> </w:t>
-            </w:r>
-            <w:r>
-              <w:rPr>
-                <w:lang w:eastAsia="fr-FR"/>
-              </w:rPr>
-              <w:t>un modèle</w:t>
+              <w:t>Mod2 – Proposer un modèle</w:t>
             </w:r>
           </w:p>
           <w:p>
@@ -1336,38 +1383,16 @@
               </w:numPr>
               <w:jc w:val="left"/>
               <w:rPr>
+                <w:highlight w:val="yellow"/>
                 <w:lang w:eastAsia="fr-FR"/>
               </w:rPr>
             </w:pPr>
             <w:r>
               <w:rPr>
+                <w:highlight w:val="yellow"/>
                 <w:lang w:eastAsia="fr-FR"/>
               </w:rPr>
-              <w:t xml:space="preserve">Mod3 </w:t>
-            </w:r>
-            <w:r>
-              <w:rPr>
-                <w:lang w:eastAsia="fr-FR"/>
-              </w:rPr>
-              <w:t>–</w:t>
-            </w:r>
-            <w:r>
-              <w:rPr>
-                <w:lang w:eastAsia="fr-FR"/>
-              </w:rPr>
-              <w:t xml:space="preserve"> Valider</w:t>
-            </w:r>
-            <w:r>
-              <w:rPr>
-                <w:lang w:eastAsia="fr-FR"/>
-              </w:rPr>
-              <w:t xml:space="preserve"> </w:t>
-            </w:r>
-            <w:r>
-              <w:rPr>
-                <w:lang w:eastAsia="fr-FR"/>
-              </w:rPr>
-              <w:t>un modèle</w:t>
+              <w:t>Mod3 – Valider un modèle</w:t>
             </w:r>
           </w:p>
           <w:p>
@@ -1375,12 +1400,14 @@
               <w:jc w:val="left"/>
               <w:rPr>
                 <w:b/>
+                <w:highlight w:val="yellow"/>
                 <w:lang w:eastAsia="fr-FR"/>
               </w:rPr>
             </w:pPr>
             <w:r>
               <w:rPr>
                 <w:b/>
+                <w:highlight w:val="yellow"/>
                 <w:lang w:eastAsia="fr-FR"/>
               </w:rPr>
               <w:t xml:space="preserve">Expérimenter : </w:t>
@@ -1395,11 +1422,13 @@
               </w:numPr>
               <w:jc w:val="left"/>
               <w:rPr>
+                <w:highlight w:val="yellow"/>
                 <w:lang w:eastAsia="fr-FR"/>
               </w:rPr>
             </w:pPr>
             <w:r>
               <w:rPr>
+                <w:highlight w:val="yellow"/>
                 <w:lang w:eastAsia="fr-FR"/>
               </w:rPr>
               <w:t>Exp1 – Découvrir le fonctionnement d’un système complexe</w:t>
@@ -1414,23 +1443,27 @@
               </w:numPr>
               <w:jc w:val="left"/>
               <w:rPr>
+                <w:highlight w:val="yellow"/>
                 <w:lang w:eastAsia="fr-FR"/>
               </w:rPr>
             </w:pPr>
             <w:r>
               <w:rPr>
+                <w:highlight w:val="yellow"/>
                 <w:lang w:eastAsia="fr-FR"/>
               </w:rPr>
               <w:t>Exp2</w:t>
             </w:r>
             <w:r>
               <w:rPr>
+                <w:highlight w:val="yellow"/>
                 <w:lang w:eastAsia="fr-FR"/>
               </w:rPr>
               <w:t xml:space="preserve"> –</w:t>
             </w:r>
             <w:r>
               <w:rPr>
+                <w:highlight w:val="yellow"/>
                 <w:lang w:eastAsia="fr-FR"/>
               </w:rPr>
               <w:t xml:space="preserve"> Justifier et/ou proposer un protocole expérimental</w:t>
@@ -1445,38 +1478,16 @@
               </w:numPr>
               <w:jc w:val="left"/>
               <w:rPr>
+                <w:highlight w:val="yellow"/>
                 <w:lang w:eastAsia="fr-FR"/>
               </w:rPr>
             </w:pPr>
             <w:r>
               <w:rPr>
+                <w:highlight w:val="yellow"/>
                 <w:lang w:eastAsia="fr-FR"/>
               </w:rPr>
-              <w:t xml:space="preserve">Exp3 </w:t>
-            </w:r>
-            <w:r>
-              <w:rPr>
-                <w:lang w:eastAsia="fr-FR"/>
-              </w:rPr>
-              <w:t>–</w:t>
-            </w:r>
-            <w:r>
-              <w:rPr>
-                <w:lang w:eastAsia="fr-FR"/>
-              </w:rPr>
-              <w:t xml:space="preserve"> Mettre</w:t>
-            </w:r>
-            <w:r>
-              <w:rPr>
-                <w:lang w:eastAsia="fr-FR"/>
-              </w:rPr>
-              <w:t xml:space="preserve"> </w:t>
-            </w:r>
-            <w:r>
-              <w:rPr>
-                <w:lang w:eastAsia="fr-FR"/>
-              </w:rPr>
-              <w:t>en œuvre un protocole expérimental et vérifier sa validité</w:t>
+              <w:t>Exp3 – Mettre en œuvre un protocole expérimental et vérifier sa validité</w:t>
             </w:r>
           </w:p>
           <w:p>
@@ -1484,12 +1495,14 @@
               <w:jc w:val="left"/>
               <w:rPr>
                 <w:b/>
+                <w:highlight w:val="yellow"/>
                 <w:lang w:eastAsia="fr-FR"/>
               </w:rPr>
             </w:pPr>
             <w:r>
               <w:rPr>
                 <w:b/>
+                <w:highlight w:val="yellow"/>
                 <w:lang w:eastAsia="fr-FR"/>
               </w:rPr>
               <w:t>Communiquer</w:t>
@@ -1497,6 +1510,7 @@
             <w:r>
               <w:rPr>
                 <w:b/>
+                <w:highlight w:val="yellow"/>
                 <w:lang w:eastAsia="fr-FR"/>
               </w:rPr>
               <w:t> :</w:t>
@@ -1512,23 +1526,27 @@
               <w:ind w:left="711" w:hanging="283"/>
               <w:jc w:val="left"/>
               <w:rPr>
+                <w:highlight w:val="yellow"/>
                 <w:lang w:eastAsia="fr-FR"/>
               </w:rPr>
             </w:pPr>
             <w:r>
               <w:rPr>
+                <w:highlight w:val="yellow"/>
                 <w:lang w:eastAsia="fr-FR"/>
               </w:rPr>
               <w:t>Com1</w:t>
             </w:r>
             <w:r>
               <w:rPr>
+                <w:highlight w:val="yellow"/>
                 <w:lang w:eastAsia="fr-FR"/>
               </w:rPr>
               <w:t xml:space="preserve"> – </w:t>
             </w:r>
             <w:r>
               <w:rPr>
+                <w:highlight w:val="yellow"/>
                 <w:lang w:eastAsia="fr-FR"/>
               </w:rPr>
               <w:t>Élaborer, rechercher et traiter des informations</w:t>
@@ -1544,23 +1562,27 @@
               <w:ind w:left="711" w:hanging="283"/>
               <w:jc w:val="left"/>
               <w:rPr>
+                <w:highlight w:val="yellow"/>
                 <w:lang w:eastAsia="fr-FR"/>
               </w:rPr>
             </w:pPr>
             <w:r>
               <w:rPr>
+                <w:highlight w:val="yellow"/>
                 <w:lang w:eastAsia="fr-FR"/>
               </w:rPr>
               <w:t>Com2</w:t>
             </w:r>
             <w:r>
               <w:rPr>
+                <w:highlight w:val="yellow"/>
                 <w:lang w:eastAsia="fr-FR"/>
               </w:rPr>
               <w:t xml:space="preserve"> – </w:t>
             </w:r>
             <w:r>
               <w:rPr>
+                <w:highlight w:val="yellow"/>
                 <w:lang w:eastAsia="fr-FR"/>
               </w:rPr>
               <w:t>Mettre en œuvre une communication</w:t>
@@ -1620,10 +1642,11 @@
             <w:r>
               <w:rPr>
                 <w:noProof/>
+                <w:highlight w:val="yellow"/>
                 <w:lang w:eastAsia="fr-FR" w:bidi="ar-SA"/>
               </w:rPr>
               <w:drawing>
-                <wp:inline distT="0" distB="0" distL="0" distR="0" wp14:anchorId="488BC237">
+                <wp:inline distT="0" distB="0" distL="0" distR="0" wp14:anchorId="589E98F5" wp14:editId="575EC864">
                   <wp:extent cx="3383401" cy="2466754"/>
                   <wp:effectExtent l="0" t="0" r="0" b="0"/>
                   <wp:docPr id="7" name="Image 7"/>
@@ -1680,12 +1703,14 @@
               <w:jc w:val="left"/>
               <w:rPr>
                 <w:b/>
+                <w:highlight w:val="yellow"/>
                 <w:lang w:eastAsia="fr-FR"/>
               </w:rPr>
             </w:pPr>
             <w:r>
               <w:rPr>
                 <w:b/>
+                <w:highlight w:val="yellow"/>
                 <w:lang w:eastAsia="fr-FR"/>
               </w:rPr>
               <w:t>Au cour</w:t>
@@ -1693,6 +1718,7 @@
             <w:r>
               <w:rPr>
                 <w:b/>
+                <w:highlight w:val="yellow"/>
                 <w:lang w:eastAsia="fr-FR"/>
               </w:rPr>
               <w:t>s de ce TP on prendra garde à évaluer chacun des écarts.</w:t>
@@ -1771,15 +1797,10 @@
                 <w:b/>
                 <w:lang w:eastAsia="fr-FR"/>
               </w:rPr>
-              <w:t>Identifier le com</w:t>
+              <w:t>Déterminer le couple et la fréquence de rotation à fournir par un moteur électrique en vue de réaliser un choix optimal.</w:t>
             </w:r>
-            <w:r>
-              <w:rPr>
-                <w:b/>
-                <w:lang w:eastAsia="fr-FR"/>
-              </w:rPr>
-              <w:t>portement d’un système afin de pouvoir réaliser des « essais  numériques ».</w:t>
-            </w:r>
+            <w:bookmarkStart w:id="0" w:name="_GoBack"/>
+            <w:bookmarkEnd w:id="0"/>
           </w:p>
         </w:tc>
       </w:tr>
@@ -1824,7 +1845,6 @@
         <w:rPr>
           <w:lang w:eastAsia="fr-FR"/>
         </w:rPr>
-        <w:lastRenderedPageBreak/>
         <w:t>C</w:t>
       </w:r>
       <w:r>
@@ -2270,8 +2290,6 @@
           <w:lang w:eastAsia="fr-FR"/>
         </w:rPr>
       </w:pPr>
-      <w:bookmarkStart w:id="0" w:name="_GoBack"/>
-      <w:bookmarkEnd w:id="0"/>
     </w:p>
     <w:tbl>
       <w:tblPr>
@@ -2504,6 +2522,7 @@
           <w:b/>
           <w:lang w:eastAsia="fr-FR"/>
         </w:rPr>
+        <w:lastRenderedPageBreak/>
         <w:t xml:space="preserve">Le modélisateur doit identifier le modèle de comportement global du système et éventuellement le modèle de chacun des blocs. </w:t>
       </w:r>
     </w:p>
@@ -2520,7 +2539,6 @@
         <w:pStyle w:val="Titre2"/>
       </w:pPr>
       <w:r>
-        <w:lastRenderedPageBreak/>
         <w:t>Proposition de plan du diaporama</w:t>
       </w:r>
     </w:p>
@@ -3148,7 +3166,7 @@
               <w:sz w:val="20"/>
               <w:szCs w:val="24"/>
             </w:rPr>
-            <w:t>Cycle 6</w:t>
+            <w:t>Cycle 8</w:t>
           </w:r>
         </w:p>
         <w:p>
@@ -3224,7 +3242,7 @@
               <w:lang w:eastAsia="fr-FR" w:bidi="ar-SA"/>
             </w:rPr>
             <w:drawing>
-              <wp:anchor distT="0" distB="0" distL="114300" distR="114300" simplePos="0" relativeHeight="251724800" behindDoc="0" locked="0" layoutInCell="1" allowOverlap="1" wp14:anchorId="470CC2B0" wp14:editId="4F95BE6A">
+              <wp:anchor distT="0" distB="0" distL="114300" distR="114300" simplePos="0" relativeHeight="251724800" behindDoc="0" locked="0" layoutInCell="1" allowOverlap="1" wp14:anchorId="4B9A621B" wp14:editId="7CB2730E">
                 <wp:simplePos x="0" y="0"/>
                 <wp:positionH relativeFrom="column">
                   <wp:posOffset>208889</wp:posOffset>
@@ -3313,7 +3331,7 @@
               <w:sz w:val="20"/>
               <w:szCs w:val="24"/>
             </w:rPr>
-            <w:t>2</w:t>
+            <w:t>1</w:t>
           </w:r>
           <w:r>
             <w:rPr>
@@ -3550,21 +3568,7 @@
             <w:rPr>
               <w:szCs w:val="22"/>
             </w:rPr>
-            <w:t xml:space="preserve">iences  </w:t>
-          </w:r>
-          <w:proofErr w:type="spellStart"/>
-          <w:r>
-            <w:rPr>
-              <w:szCs w:val="22"/>
-            </w:rPr>
-            <w:t>Ind</w:t>
-          </w:r>
-          <w:proofErr w:type="spellEnd"/>
-          <w:r>
-            <w:rPr>
-              <w:szCs w:val="22"/>
-            </w:rPr>
-            <w:t>. pour l’I</w:t>
+            <w:t>iences  Ind. pour l’I</w:t>
           </w:r>
           <w:r>
             <w:rPr>
@@ -3588,13 +3592,8 @@
             <w:t>Lycée</w:t>
           </w:r>
           <w:r>
-            <w:t xml:space="preserve"> Jules </w:t>
+            <w:t xml:space="preserve"> Jules Haag</w:t>
           </w:r>
-          <w:proofErr w:type="spellStart"/>
-          <w:r>
-            <w:t>Haag</w:t>
-          </w:r>
-          <w:proofErr w:type="spellEnd"/>
         </w:p>
       </w:tc>
       <w:tc>
@@ -3908,21 +3907,7 @@
             <w:rPr>
               <w:szCs w:val="22"/>
             </w:rPr>
-            <w:t xml:space="preserve">iences  </w:t>
-          </w:r>
-          <w:proofErr w:type="spellStart"/>
-          <w:r>
-            <w:rPr>
-              <w:szCs w:val="22"/>
-            </w:rPr>
-            <w:t>Ind</w:t>
-          </w:r>
-          <w:proofErr w:type="spellEnd"/>
-          <w:r>
-            <w:rPr>
-              <w:szCs w:val="22"/>
-            </w:rPr>
-            <w:t>. de l’I</w:t>
+            <w:t>iences  Ind. de l’I</w:t>
           </w:r>
           <w:r>
             <w:rPr>
@@ -4135,14 +4120,14 @@
         <v:path o:extrusionok="f" gradientshapeok="t" o:connecttype="rect"/>
         <o:lock v:ext="edit" aspectratio="t"/>
       </v:shapetype>
-      <v:shape id="_x0000_i1028" type="#_x0000_t75" alt="icone2.png" style="width:57.75pt;height:37.65pt;visibility:visible;mso-wrap-style:square" o:bullet="t">
+      <v:shape id="_x0000_i1044" type="#_x0000_t75" alt="icone2.png" style="width:57.75pt;height:37.65pt;visibility:visible;mso-wrap-style:square" o:bullet="t">
         <v:imagedata r:id="rId1" o:title="icone2"/>
       </v:shape>
     </w:pict>
   </w:numPicBullet>
   <w:numPicBullet w:numPicBulletId="1">
     <w:pict>
-      <v:shape id="_x0000_i1029" type="#_x0000_t75" style="width:8.35pt;height:8.35pt" o:bullet="t">
+      <v:shape id="_x0000_i1045" type="#_x0000_t75" style="width:8.35pt;height:8.35pt" o:bullet="t">
         <v:imagedata r:id="rId2" o:title="BD14692_"/>
       </v:shape>
     </w:pict>
@@ -7263,7 +7248,6 @@
   <w:style w:type="character" w:default="1" w:styleId="Policepardfaut">
     <w:name w:val="Default Paragraph Font"/>
     <w:uiPriority w:val="1"/>
-    <w:semiHidden/>
     <w:unhideWhenUsed/>
   </w:style>
   <w:style w:type="table" w:default="1" w:styleId="TableauNormal">
@@ -8561,7 +8545,6 @@
   <w:style w:type="character" w:default="1" w:styleId="Policepardfaut">
     <w:name w:val="Default Paragraph Font"/>
     <w:uiPriority w:val="1"/>
-    <w:semiHidden/>
     <w:unhideWhenUsed/>
   </w:style>
   <w:style w:type="table" w:default="1" w:styleId="TableauNormal">
@@ -9766,7 +9749,7 @@
 </file>
 
 <file path=customXml/itemProps1.xml><?xml version="1.0" encoding="utf-8"?>
-<ds:datastoreItem xmlns:ds="http://schemas.openxmlformats.org/officeDocument/2006/customXml" ds:itemID="{4EA34D0F-5AF4-43ED-B948-EBC458112228}">
+<ds:datastoreItem xmlns:ds="http://schemas.openxmlformats.org/officeDocument/2006/customXml" ds:itemID="{D98F7D32-8F4F-4662-B267-72882C8A18F8}">
   <ds:schemaRefs>
     <ds:schemaRef ds:uri="http://schemas.openxmlformats.org/officeDocument/2006/bibliography"/>
   </ds:schemaRefs>

</xml_diff>

<commit_message>
Import initial TP Elec Velo PAS
</commit_message>
<xml_diff>
--- a/Cycle_08_Modeliser_Resoudre_Cin/Cycle_08_Modeliser_Resoudre_Cin.docx
+++ b/Cycle_08_Modeliser_Resoudre_Cin/Cycle_08_Modeliser_Resoudre_Cin.docx
@@ -1,6 +1,6 @@
 
 <file path=word/document.xml><?xml version="1.0" encoding="utf-8"?>
-<w:document xmlns:ve="http://schemas.openxmlformats.org/markup-compatibility/2006" xmlns:o="urn:schemas-microsoft-com:office:office" xmlns:r="http://schemas.openxmlformats.org/officeDocument/2006/relationships" xmlns:m="http://schemas.openxmlformats.org/officeDocument/2006/math" xmlns:v="urn:schemas-microsoft-com:vml" xmlns:wp="http://schemas.openxmlformats.org/drawingml/2006/wordprocessingDrawing" xmlns:w10="urn:schemas-microsoft-com:office:word" xmlns:w="http://schemas.openxmlformats.org/wordprocessingml/2006/main" xmlns:wne="http://schemas.microsoft.com/office/word/2006/wordml">
+<w:document xmlns:wpc="http://schemas.microsoft.com/office/word/2010/wordprocessingCanvas" xmlns:mc="http://schemas.openxmlformats.org/markup-compatibility/2006" xmlns:o="urn:schemas-microsoft-com:office:office" xmlns:r="http://schemas.openxmlformats.org/officeDocument/2006/relationships" xmlns:m="http://schemas.openxmlformats.org/officeDocument/2006/math" xmlns:v="urn:schemas-microsoft-com:vml" xmlns:wp14="http://schemas.microsoft.com/office/word/2010/wordprocessingDrawing" xmlns:wp="http://schemas.openxmlformats.org/drawingml/2006/wordprocessingDrawing" xmlns:w10="urn:schemas-microsoft-com:office:word" xmlns:w="http://schemas.openxmlformats.org/wordprocessingml/2006/main" xmlns:w14="http://schemas.microsoft.com/office/word/2010/wordml" xmlns:wpg="http://schemas.microsoft.com/office/word/2010/wordprocessingGroup" xmlns:wpi="http://schemas.microsoft.com/office/word/2010/wordprocessingInk" xmlns:wne="http://schemas.microsoft.com/office/word/2006/wordml" xmlns:wps="http://schemas.microsoft.com/office/word/2010/wordprocessingShape" mc:Ignorable="w14 wp14">
   <w:body>
     <w:tbl>
       <w:tblPr>
@@ -16,7 +16,7 @@
           <w:insideV w:val="none" w:sz="0" w:space="0" w:color="auto"/>
         </w:tblBorders>
         <w:tblLayout w:type="fixed"/>
-        <w:tblLook w:val="04A0"/>
+        <w:tblLook w:val="04A0" w:firstRow="1" w:lastRow="0" w:firstColumn="1" w:lastColumn="0" w:noHBand="0" w:noVBand="1"/>
       </w:tblPr>
       <w:tblGrid>
         <w:gridCol w:w="2416"/>
@@ -46,8 +46,6 @@
                 <w:szCs w:val="32"/>
               </w:rPr>
             </w:pPr>
-            <w:bookmarkStart w:id="0" w:name="_GoBack"/>
-            <w:bookmarkEnd w:id="0"/>
             <w:r>
               <w:rPr>
                 <w:b/>
@@ -79,7 +77,31 @@
                 <w:sz w:val="28"/>
                 <w:szCs w:val="32"/>
               </w:rPr>
-              <w:t xml:space="preserve"> Étudecinématique des systèmes de solides de la chaîne d'énergie</w:t>
+              <w:t xml:space="preserve"> Étude</w:t>
+            </w:r>
+            <w:r>
+              <w:rPr>
+                <w:b/>
+                <w:i/>
+                <w:color w:val="FFFFFF" w:themeColor="background1"/>
+                <w:kern w:val="32"/>
+                <w:sz w:val="28"/>
+                <w:szCs w:val="32"/>
+              </w:rPr>
+              <w:t xml:space="preserve"> </w:t>
+            </w:r>
+            <w:bookmarkStart w:id="0" w:name="_GoBack"/>
+            <w:bookmarkEnd w:id="0"/>
+            <w:r>
+              <w:rPr>
+                <w:b/>
+                <w:i/>
+                <w:color w:val="FFFFFF" w:themeColor="background1"/>
+                <w:kern w:val="32"/>
+                <w:sz w:val="28"/>
+                <w:szCs w:val="32"/>
+              </w:rPr>
+              <w:t>cinématique des systèmes de solides de la chaîne d'énergie</w:t>
             </w:r>
           </w:p>
           <w:p>
@@ -268,7 +290,7 @@
                 <w:insideV w:val="none" w:sz="0" w:space="0" w:color="auto"/>
               </w:tblBorders>
               <w:tblLayout w:type="fixed"/>
-              <w:tblLook w:val="04A0"/>
+              <w:tblLook w:val="04A0" w:firstRow="1" w:lastRow="0" w:firstColumn="1" w:lastColumn="0" w:noHBand="0" w:noVBand="1"/>
             </w:tblPr>
             <w:tblGrid>
               <w:gridCol w:w="3579"/>
@@ -307,7 +329,7 @@
                                 <pic:cNvPicPr/>
                               </pic:nvPicPr>
                               <pic:blipFill>
-                                <a:blip r:embed="rId8" cstate="print">
+                                <a:blip r:embed="rId9" cstate="print">
                                   <a:clrChange>
                                     <a:clrFrom>
                                       <a:srgbClr val="FFFFFF"/>
@@ -320,7 +342,7 @@
                                   </a:clrChange>
                                   <a:extLst>
                                     <a:ext uri="{28A0092B-C50C-407E-A947-70E740481C1C}">
-                                      <a14:useLocalDpi xmlns:a14="http://schemas.microsoft.com/office/drawing/2010/main" xmlns:wps="http://schemas.microsoft.com/office/word/2010/wordprocessingShape" xmlns:wpi="http://schemas.microsoft.com/office/word/2010/wordprocessingInk" xmlns:wpg="http://schemas.microsoft.com/office/word/2010/wordprocessingGroup" xmlns:w14="http://schemas.microsoft.com/office/word/2010/wordml" xmlns:w="http://schemas.openxmlformats.org/wordprocessingml/2006/main" xmlns:w10="urn:schemas-microsoft-com:office:word" xmlns:wp14="http://schemas.microsoft.com/office/word/2010/wordprocessingDrawing" xmlns:v="urn:schemas-microsoft-com:vml" xmlns:o="urn:schemas-microsoft-com:office:office" xmlns:mc="http://schemas.openxmlformats.org/markup-compatibility/2006" xmlns:wpc="http://schemas.microsoft.com/office/word/2010/wordprocessingCanvas" xmlns="" val="0"/>
+                                      <a14:useLocalDpi xmlns:a14="http://schemas.microsoft.com/office/drawing/2010/main" val="0"/>
                                     </a:ext>
                                   </a:extLst>
                                 </a:blip>
@@ -384,7 +406,7 @@
                                 <pic:cNvPicPr/>
                               </pic:nvPicPr>
                               <pic:blipFill>
-                                <a:blip r:embed="rId9" cstate="print"/>
+                                <a:blip r:embed="rId10" cstate="print"/>
                                 <a:srcRect/>
                                 <a:stretch>
                                   <a:fillRect/>
@@ -490,7 +512,7 @@
                                 <pic:cNvPicPr/>
                               </pic:nvPicPr>
                               <pic:blipFill>
-                                <a:blip r:embed="rId10" cstate="print"/>
+                                <a:blip r:embed="rId11" cstate="print"/>
                                 <a:stretch>
                                   <a:fillRect/>
                                 </a:stretch>
@@ -550,10 +572,10 @@
                                 <pic:cNvPicPr/>
                               </pic:nvPicPr>
                               <pic:blipFill>
-                                <a:blip r:embed="rId11">
+                                <a:blip r:embed="rId12">
                                   <a:extLst>
                                     <a:ext uri="{28A0092B-C50C-407E-A947-70E740481C1C}">
-                                      <a14:useLocalDpi xmlns:a14="http://schemas.microsoft.com/office/drawing/2010/main" xmlns:wps="http://schemas.microsoft.com/office/word/2010/wordprocessingShape" xmlns:wpi="http://schemas.microsoft.com/office/word/2010/wordprocessingInk" xmlns:wpg="http://schemas.microsoft.com/office/word/2010/wordprocessingGroup" xmlns:w14="http://schemas.microsoft.com/office/word/2010/wordml" xmlns:w="http://schemas.openxmlformats.org/wordprocessingml/2006/main" xmlns:w10="urn:schemas-microsoft-com:office:word" xmlns:wp14="http://schemas.microsoft.com/office/word/2010/wordprocessingDrawing" xmlns:v="urn:schemas-microsoft-com:vml" xmlns:o="urn:schemas-microsoft-com:office:office" xmlns:mc="http://schemas.openxmlformats.org/markup-compatibility/2006" xmlns:wpc="http://schemas.microsoft.com/office/word/2010/wordprocessingCanvas" xmlns="" val="0"/>
+                                      <a14:useLocalDpi xmlns:a14="http://schemas.microsoft.com/office/drawing/2010/main" val="0"/>
                                     </a:ext>
                                   </a:extLst>
                                 </a:blip>
@@ -582,14 +604,14 @@
                                 </a:effectLst>
                                 <a:extLst>
                                   <a:ext uri="{909E8E84-426E-40DD-AFC4-6F175D3DCCD1}">
-                                    <a14:hiddenFill xmlns:a14="http://schemas.microsoft.com/office/drawing/2010/main" xmlns:wps="http://schemas.microsoft.com/office/word/2010/wordprocessingShape" xmlns:wpi="http://schemas.microsoft.com/office/word/2010/wordprocessingInk" xmlns:wpg="http://schemas.microsoft.com/office/word/2010/wordprocessingGroup" xmlns:w14="http://schemas.microsoft.com/office/word/2010/wordml" xmlns:w="http://schemas.openxmlformats.org/wordprocessingml/2006/main" xmlns:w10="urn:schemas-microsoft-com:office:word" xmlns:wp14="http://schemas.microsoft.com/office/word/2010/wordprocessingDrawing" xmlns:v="urn:schemas-microsoft-com:vml" xmlns:o="urn:schemas-microsoft-com:office:office" xmlns:mc="http://schemas.openxmlformats.org/markup-compatibility/2006" xmlns:wpc="http://schemas.microsoft.com/office/word/2010/wordprocessingCanvas" xmlns="">
+                                    <a14:hiddenFill xmlns:a14="http://schemas.microsoft.com/office/drawing/2010/main">
                                       <a:solidFill>
                                         <a:schemeClr val="accent1"/>
                                       </a:solidFill>
                                     </a14:hiddenFill>
                                   </a:ext>
                                   <a:ext uri="{91240B29-F687-4F45-9708-019B960494DF}">
-                                    <a14:hiddenLine xmlns:a14="http://schemas.microsoft.com/office/drawing/2010/main" xmlns:wps="http://schemas.microsoft.com/office/word/2010/wordprocessingShape" xmlns:wpi="http://schemas.microsoft.com/office/word/2010/wordprocessingInk" xmlns:wpg="http://schemas.microsoft.com/office/word/2010/wordprocessingGroup" xmlns:w14="http://schemas.microsoft.com/office/word/2010/wordml" xmlns:w="http://schemas.openxmlformats.org/wordprocessingml/2006/main" xmlns:w10="urn:schemas-microsoft-com:office:word" xmlns:wp14="http://schemas.microsoft.com/office/word/2010/wordprocessingDrawing" xmlns:v="urn:schemas-microsoft-com:vml" xmlns:o="urn:schemas-microsoft-com:office:office" xmlns:mc="http://schemas.openxmlformats.org/markup-compatibility/2006" xmlns:wpc="http://schemas.microsoft.com/office/word/2010/wordprocessingCanvas" xmlns="" w="9525">
+                                    <a14:hiddenLine xmlns:a14="http://schemas.microsoft.com/office/drawing/2010/main" w="9525">
                                       <a:solidFill>
                                         <a:schemeClr val="tx1"/>
                                       </a:solidFill>
@@ -1030,9 +1052,9 @@
           <w:highlight w:val="yellow"/>
         </w:rPr>
         <w:sectPr>
-          <w:headerReference w:type="default" r:id="rId12"/>
-          <w:footerReference w:type="default" r:id="rId13"/>
-          <w:footerReference w:type="first" r:id="rId14"/>
+          <w:headerReference w:type="default" r:id="rId13"/>
+          <w:footerReference w:type="default" r:id="rId14"/>
+          <w:footerReference w:type="first" r:id="rId15"/>
           <w:pgSz w:w="11906" w:h="16838" w:code="9"/>
           <w:pgMar w:top="530" w:right="1080" w:bottom="1440" w:left="1080" w:header="425" w:footer="491" w:gutter="0"/>
           <w:cols w:space="708"/>
@@ -1073,7 +1095,7 @@
       <w:tblPr>
         <w:tblStyle w:val="Grilledutableau"/>
         <w:tblW w:w="0" w:type="auto"/>
-        <w:tblLook w:val="04A0"/>
+        <w:tblLook w:val="04A0" w:firstRow="1" w:lastRow="0" w:firstColumn="1" w:lastColumn="0" w:noHBand="0" w:noVBand="1"/>
       </w:tblPr>
       <w:tblGrid>
         <w:gridCol w:w="4836"/>
@@ -1122,10 +1144,10 @@
                           </pic:cNvPicPr>
                         </pic:nvPicPr>
                         <pic:blipFill rotWithShape="1">
-                          <a:blip r:embed="rId15" cstate="print">
+                          <a:blip r:embed="rId16" cstate="print">
                             <a:extLst>
                               <a:ext uri="{28A0092B-C50C-407E-A947-70E740481C1C}">
-                                <a14:useLocalDpi xmlns:a14="http://schemas.microsoft.com/office/drawing/2010/main" xmlns:wps="http://schemas.microsoft.com/office/word/2010/wordprocessingShape" xmlns:wpi="http://schemas.microsoft.com/office/word/2010/wordprocessingInk" xmlns:wpg="http://schemas.microsoft.com/office/word/2010/wordprocessingGroup" xmlns:w14="http://schemas.microsoft.com/office/word/2010/wordml" xmlns:w="http://schemas.openxmlformats.org/wordprocessingml/2006/main" xmlns:w10="urn:schemas-microsoft-com:office:word" xmlns:wp14="http://schemas.microsoft.com/office/word/2010/wordprocessingDrawing" xmlns:v="urn:schemas-microsoft-com:vml" xmlns:o="urn:schemas-microsoft-com:office:office" xmlns:mc="http://schemas.openxmlformats.org/markup-compatibility/2006" xmlns:wpc="http://schemas.microsoft.com/office/word/2010/wordprocessingCanvas" xmlns="" val="0"/>
+                                <a14:useLocalDpi xmlns:a14="http://schemas.microsoft.com/office/drawing/2010/main" val="0"/>
                               </a:ext>
                             </a:extLst>
                           </a:blip>
@@ -1146,7 +1168,7 @@
                           </a:ln>
                           <a:extLst>
                             <a:ext uri="{53640926-AAD7-44D8-BBD7-CCE9431645EC}">
-                              <a14:shadowObscured xmlns:a14="http://schemas.microsoft.com/office/drawing/2010/main" xmlns:wps="http://schemas.microsoft.com/office/word/2010/wordprocessingShape" xmlns:wpi="http://schemas.microsoft.com/office/word/2010/wordprocessingInk" xmlns:wpg="http://schemas.microsoft.com/office/word/2010/wordprocessingGroup" xmlns:w14="http://schemas.microsoft.com/office/word/2010/wordml" xmlns:w="http://schemas.openxmlformats.org/wordprocessingml/2006/main" xmlns:w10="urn:schemas-microsoft-com:office:word" xmlns:wp14="http://schemas.microsoft.com/office/word/2010/wordprocessingDrawing" xmlns:v="urn:schemas-microsoft-com:vml" xmlns:o="urn:schemas-microsoft-com:office:office" xmlns:mc="http://schemas.openxmlformats.org/markup-compatibility/2006" xmlns:wpc="http://schemas.microsoft.com/office/word/2010/wordprocessingCanvas" xmlns=""/>
+                              <a14:shadowObscured xmlns:a14="http://schemas.microsoft.com/office/drawing/2010/main"/>
                             </a:ext>
                           </a:extLst>
                         </pic:spPr>
@@ -1474,11 +1496,11 @@
           <w:insideH w:val="none" w:sz="0" w:space="0" w:color="auto"/>
           <w:insideV w:val="none" w:sz="0" w:space="0" w:color="auto"/>
         </w:tblBorders>
-        <w:tblLook w:val="04A0"/>
+        <w:tblLook w:val="04A0" w:firstRow="1" w:lastRow="0" w:firstColumn="1" w:lastColumn="0" w:noHBand="0" w:noVBand="1"/>
       </w:tblPr>
       <w:tblGrid>
-        <w:gridCol w:w="5545"/>
-        <w:gridCol w:w="4417"/>
+        <w:gridCol w:w="5544"/>
+        <w:gridCol w:w="4418"/>
       </w:tblGrid>
       <w:tr>
         <w:tc>
@@ -1516,10 +1538,10 @@
                           </pic:cNvPicPr>
                         </pic:nvPicPr>
                         <pic:blipFill>
-                          <a:blip r:embed="rId16" cstate="print">
+                          <a:blip r:embed="rId17" cstate="print">
                             <a:extLst>
                               <a:ext uri="{28A0092B-C50C-407E-A947-70E740481C1C}">
-                                <a14:useLocalDpi xmlns:a14="http://schemas.microsoft.com/office/drawing/2010/main" xmlns:wps="http://schemas.microsoft.com/office/word/2010/wordprocessingShape" xmlns:wpi="http://schemas.microsoft.com/office/word/2010/wordprocessingInk" xmlns:wpg="http://schemas.microsoft.com/office/word/2010/wordprocessingGroup" xmlns:w14="http://schemas.microsoft.com/office/word/2010/wordml" xmlns:w="http://schemas.openxmlformats.org/wordprocessingml/2006/main" xmlns:w10="urn:schemas-microsoft-com:office:word" xmlns:wp14="http://schemas.microsoft.com/office/word/2010/wordprocessingDrawing" xmlns:v="urn:schemas-microsoft-com:vml" xmlns:o="urn:schemas-microsoft-com:office:office" xmlns:mc="http://schemas.openxmlformats.org/markup-compatibility/2006" xmlns:wpc="http://schemas.microsoft.com/office/word/2010/wordprocessingCanvas" xmlns="" val="0"/>
+                                <a14:useLocalDpi xmlns:a14="http://schemas.microsoft.com/office/drawing/2010/main" val="0"/>
                               </a:ext>
                             </a:extLst>
                           </a:blip>
@@ -1623,7 +1645,7 @@
           <w:insideV w:val="single" w:sz="4" w:space="0" w:color="632423" w:themeColor="accent2" w:themeShade="80"/>
         </w:tblBorders>
         <w:shd w:val="clear" w:color="auto" w:fill="E5B8B7" w:themeFill="accent2" w:themeFillTint="66"/>
-        <w:tblLook w:val="04A0"/>
+        <w:tblLook w:val="04A0" w:firstRow="1" w:lastRow="0" w:firstColumn="1" w:lastColumn="0" w:noHBand="0" w:noVBand="1"/>
       </w:tblPr>
       <w:tblGrid>
         <w:gridCol w:w="9886"/>
@@ -2066,7 +2088,7 @@
           <w:insideV w:val="single" w:sz="4" w:space="0" w:color="632423" w:themeColor="accent2" w:themeShade="80"/>
         </w:tblBorders>
         <w:shd w:val="clear" w:color="auto" w:fill="E5B8B7" w:themeFill="accent2" w:themeFillTint="66"/>
-        <w:tblLook w:val="04A0"/>
+        <w:tblLook w:val="04A0" w:firstRow="1" w:lastRow="0" w:firstColumn="1" w:lastColumn="0" w:noHBand="0" w:noVBand="1"/>
       </w:tblPr>
       <w:tblGrid>
         <w:gridCol w:w="9886"/>
@@ -2393,8 +2415,8 @@
       </w:pPr>
     </w:p>
     <w:sectPr>
-      <w:headerReference w:type="default" r:id="rId17"/>
-      <w:footerReference w:type="default" r:id="rId18"/>
+      <w:headerReference w:type="default" r:id="rId18"/>
+      <w:footerReference w:type="default" r:id="rId19"/>
       <w:pgSz w:w="11906" w:h="16838" w:code="9"/>
       <w:pgMar w:top="1103" w:right="1080" w:bottom="1134" w:left="1080" w:header="425" w:footer="150" w:gutter="0"/>
       <w:pgNumType w:start="1"/>
@@ -2406,15 +2428,15 @@
 </file>
 
 <file path=word/endnotes.xml><?xml version="1.0" encoding="utf-8"?>
-<w:endnotes xmlns:ve="http://schemas.openxmlformats.org/markup-compatibility/2006" xmlns:o="urn:schemas-microsoft-com:office:office" xmlns:r="http://schemas.openxmlformats.org/officeDocument/2006/relationships" xmlns:m="http://schemas.openxmlformats.org/officeDocument/2006/math" xmlns:v="urn:schemas-microsoft-com:vml" xmlns:wp="http://schemas.openxmlformats.org/drawingml/2006/wordprocessingDrawing" xmlns:w10="urn:schemas-microsoft-com:office:word" xmlns:w="http://schemas.openxmlformats.org/wordprocessingml/2006/main" xmlns:wne="http://schemas.microsoft.com/office/word/2006/wordml">
-  <w:endnote w:type="separator" w:id="0">
+<w:endnotes xmlns:wpc="http://schemas.microsoft.com/office/word/2010/wordprocessingCanvas" xmlns:mc="http://schemas.openxmlformats.org/markup-compatibility/2006" xmlns:o="urn:schemas-microsoft-com:office:office" xmlns:r="http://schemas.openxmlformats.org/officeDocument/2006/relationships" xmlns:m="http://schemas.openxmlformats.org/officeDocument/2006/math" xmlns:v="urn:schemas-microsoft-com:vml" xmlns:wp14="http://schemas.microsoft.com/office/word/2010/wordprocessingDrawing" xmlns:wp="http://schemas.openxmlformats.org/drawingml/2006/wordprocessingDrawing" xmlns:w10="urn:schemas-microsoft-com:office:word" xmlns:w="http://schemas.openxmlformats.org/wordprocessingml/2006/main" xmlns:w14="http://schemas.microsoft.com/office/word/2010/wordml" xmlns:wpg="http://schemas.microsoft.com/office/word/2010/wordprocessingGroup" xmlns:wpi="http://schemas.microsoft.com/office/word/2010/wordprocessingInk" xmlns:wne="http://schemas.microsoft.com/office/word/2006/wordml" xmlns:wps="http://schemas.microsoft.com/office/word/2010/wordprocessingShape" mc:Ignorable="w14 wp14">
+  <w:endnote w:type="separator" w:id="-1">
     <w:p>
       <w:r>
         <w:separator/>
       </w:r>
     </w:p>
   </w:endnote>
-  <w:endnote w:type="continuationSeparator" w:id="1">
+  <w:endnote w:type="continuationSeparator" w:id="0">
     <w:p>
       <w:r>
         <w:continuationSeparator/>
@@ -2425,7 +2447,7 @@
 </file>
 
 <file path=word/footer1.xml><?xml version="1.0" encoding="utf-8"?>
-<w:ftr xmlns:ve="http://schemas.openxmlformats.org/markup-compatibility/2006" xmlns:o="urn:schemas-microsoft-com:office:office" xmlns:r="http://schemas.openxmlformats.org/officeDocument/2006/relationships" xmlns:m="http://schemas.openxmlformats.org/officeDocument/2006/math" xmlns:v="urn:schemas-microsoft-com:vml" xmlns:wp="http://schemas.openxmlformats.org/drawingml/2006/wordprocessingDrawing" xmlns:w10="urn:schemas-microsoft-com:office:word" xmlns:w="http://schemas.openxmlformats.org/wordprocessingml/2006/main" xmlns:wne="http://schemas.microsoft.com/office/word/2006/wordml">
+<w:ftr xmlns:wpc="http://schemas.microsoft.com/office/word/2010/wordprocessingCanvas" xmlns:mc="http://schemas.openxmlformats.org/markup-compatibility/2006" xmlns:o="urn:schemas-microsoft-com:office:office" xmlns:r="http://schemas.openxmlformats.org/officeDocument/2006/relationships" xmlns:m="http://schemas.openxmlformats.org/officeDocument/2006/math" xmlns:v="urn:schemas-microsoft-com:vml" xmlns:wp14="http://schemas.microsoft.com/office/word/2010/wordprocessingDrawing" xmlns:wp="http://schemas.openxmlformats.org/drawingml/2006/wordprocessingDrawing" xmlns:w10="urn:schemas-microsoft-com:office:word" xmlns:w="http://schemas.openxmlformats.org/wordprocessingml/2006/main" xmlns:w14="http://schemas.microsoft.com/office/word/2010/wordml" xmlns:wpg="http://schemas.microsoft.com/office/word/2010/wordprocessingGroup" xmlns:wpi="http://schemas.microsoft.com/office/word/2010/wordprocessingInk" xmlns:wne="http://schemas.microsoft.com/office/word/2006/wordml" xmlns:wps="http://schemas.microsoft.com/office/word/2010/wordprocessingShape" mc:Ignorable="w14 wp14">
   <w:tbl>
     <w:tblPr>
       <w:tblStyle w:val="Grilledutableau"/>
@@ -2439,7 +2461,7 @@
         <w:insideH w:val="none" w:sz="0" w:space="0" w:color="auto"/>
         <w:insideV w:val="none" w:sz="0" w:space="0" w:color="auto"/>
       </w:tblBorders>
-      <w:tblLook w:val="04A0"/>
+      <w:tblLook w:val="04A0" w:firstRow="1" w:lastRow="0" w:firstColumn="1" w:lastColumn="0" w:noHBand="0" w:noVBand="1"/>
     </w:tblPr>
     <w:tblGrid>
       <w:gridCol w:w="4537"/>
@@ -2572,6 +2594,7 @@
                 <w:docPartUnique/>
               </w:docPartObj>
             </w:sdtPr>
+            <w:sdtEndPr/>
             <w:sdtContent>
               <w:r>
                 <w:rPr>
@@ -2600,7 +2623,7 @@
                             <a:blip r:embed="rId1">
                               <a:extLst>
                                 <a:ext uri="{28A0092B-C50C-407E-A947-70E740481C1C}">
-                                  <a14:useLocalDpi xmlns:a14="http://schemas.microsoft.com/office/drawing/2010/main" xmlns:wps="http://schemas.microsoft.com/office/word/2010/wordprocessingShape" xmlns:wpi="http://schemas.microsoft.com/office/word/2010/wordprocessingInk" xmlns:wpg="http://schemas.microsoft.com/office/word/2010/wordprocessingGroup" xmlns:w14="http://schemas.microsoft.com/office/word/2010/wordml" xmlns:w="http://schemas.openxmlformats.org/wordprocessingml/2006/main" xmlns:w10="urn:schemas-microsoft-com:office:word" xmlns:wp14="http://schemas.microsoft.com/office/word/2010/wordprocessingDrawing" xmlns:v="urn:schemas-microsoft-com:vml" xmlns:o="urn:schemas-microsoft-com:office:office" xmlns:mc="http://schemas.openxmlformats.org/markup-compatibility/2006" xmlns:wpc="http://schemas.microsoft.com/office/word/2010/wordprocessingCanvas" xmlns="" val="0"/>
+                                  <a14:useLocalDpi xmlns:a14="http://schemas.microsoft.com/office/drawing/2010/main" val="0"/>
                                 </a:ext>
                               </a:extLst>
                             </a:blip>
@@ -2684,7 +2707,7 @@
 </file>
 
 <file path=word/footer2.xml><?xml version="1.0" encoding="utf-8"?>
-<w:ftr xmlns:ve="http://schemas.openxmlformats.org/markup-compatibility/2006" xmlns:o="urn:schemas-microsoft-com:office:office" xmlns:r="http://schemas.openxmlformats.org/officeDocument/2006/relationships" xmlns:m="http://schemas.openxmlformats.org/officeDocument/2006/math" xmlns:v="urn:schemas-microsoft-com:vml" xmlns:wp="http://schemas.openxmlformats.org/drawingml/2006/wordprocessingDrawing" xmlns:w10="urn:schemas-microsoft-com:office:word" xmlns:w="http://schemas.openxmlformats.org/wordprocessingml/2006/main" xmlns:wne="http://schemas.microsoft.com/office/word/2006/wordml">
+<w:ftr xmlns:wpc="http://schemas.microsoft.com/office/word/2010/wordprocessingCanvas" xmlns:mc="http://schemas.openxmlformats.org/markup-compatibility/2006" xmlns:o="urn:schemas-microsoft-com:office:office" xmlns:r="http://schemas.openxmlformats.org/officeDocument/2006/relationships" xmlns:m="http://schemas.openxmlformats.org/officeDocument/2006/math" xmlns:v="urn:schemas-microsoft-com:vml" xmlns:wp14="http://schemas.microsoft.com/office/word/2010/wordprocessingDrawing" xmlns:wp="http://schemas.openxmlformats.org/drawingml/2006/wordprocessingDrawing" xmlns:w10="urn:schemas-microsoft-com:office:word" xmlns:w="http://schemas.openxmlformats.org/wordprocessingml/2006/main" xmlns:w14="http://schemas.microsoft.com/office/word/2010/wordml" xmlns:wpg="http://schemas.microsoft.com/office/word/2010/wordprocessingGroup" xmlns:wpi="http://schemas.microsoft.com/office/word/2010/wordprocessingInk" xmlns:wne="http://schemas.microsoft.com/office/word/2006/wordml" xmlns:wps="http://schemas.microsoft.com/office/word/2010/wordprocessingShape" mc:Ignorable="w14 wp14">
   <w:tbl>
     <w:tblPr>
       <w:tblStyle w:val="Grilledutableau"/>
@@ -2698,7 +2721,7 @@
         <w:insideH w:val="none" w:sz="0" w:space="0" w:color="auto"/>
         <w:insideV w:val="none" w:sz="0" w:space="0" w:color="auto"/>
       </w:tblBorders>
-      <w:tblLook w:val="04A0"/>
+      <w:tblLook w:val="04A0" w:firstRow="1" w:lastRow="0" w:firstColumn="1" w:lastColumn="0" w:noHBand="0" w:noVBand="1"/>
     </w:tblPr>
     <w:tblGrid>
       <w:gridCol w:w="12333"/>
@@ -2754,7 +2777,7 @@
                         <a:blip r:embed="rId1">
                           <a:extLst>
                             <a:ext uri="{28A0092B-C50C-407E-A947-70E740481C1C}">
-                              <a14:useLocalDpi xmlns:a14="http://schemas.microsoft.com/office/drawing/2010/main" xmlns:wps="http://schemas.microsoft.com/office/word/2010/wordprocessingShape" xmlns:wpi="http://schemas.microsoft.com/office/word/2010/wordprocessingInk" xmlns:wpg="http://schemas.microsoft.com/office/word/2010/wordprocessingGroup" xmlns:w14="http://schemas.microsoft.com/office/word/2010/wordml" xmlns:w="http://schemas.openxmlformats.org/wordprocessingml/2006/main" xmlns:w10="urn:schemas-microsoft-com:office:word" xmlns:wp14="http://schemas.microsoft.com/office/word/2010/wordprocessingDrawing" xmlns:v="urn:schemas-microsoft-com:vml" xmlns:o="urn:schemas-microsoft-com:office:office" xmlns:mc="http://schemas.openxmlformats.org/markup-compatibility/2006" xmlns:wpc="http://schemas.microsoft.com/office/word/2010/wordprocessingCanvas" xmlns="" val="0"/>
+                              <a14:useLocalDpi xmlns:a14="http://schemas.microsoft.com/office/drawing/2010/main" val="0"/>
                             </a:ext>
                           </a:extLst>
                         </a:blip>
@@ -2810,7 +2833,7 @@
                         <a:blip r:embed="rId2">
                           <a:extLst>
                             <a:ext uri="{28A0092B-C50C-407E-A947-70E740481C1C}">
-                              <a14:useLocalDpi xmlns:a14="http://schemas.microsoft.com/office/drawing/2010/main" xmlns:wps="http://schemas.microsoft.com/office/word/2010/wordprocessingShape" xmlns:wpi="http://schemas.microsoft.com/office/word/2010/wordprocessingInk" xmlns:wpg="http://schemas.microsoft.com/office/word/2010/wordprocessingGroup" xmlns:w14="http://schemas.microsoft.com/office/word/2010/wordml" xmlns:w="http://schemas.openxmlformats.org/wordprocessingml/2006/main" xmlns:w10="urn:schemas-microsoft-com:office:word" xmlns:wp14="http://schemas.microsoft.com/office/word/2010/wordprocessingDrawing" xmlns:v="urn:schemas-microsoft-com:vml" xmlns:o="urn:schemas-microsoft-com:office:office" xmlns:mc="http://schemas.openxmlformats.org/markup-compatibility/2006" xmlns:wpc="http://schemas.microsoft.com/office/word/2010/wordprocessingCanvas" xmlns="" val="0"/>
+                              <a14:useLocalDpi xmlns:a14="http://schemas.microsoft.com/office/drawing/2010/main" val="0"/>
                             </a:ext>
                           </a:extLst>
                         </a:blip>
@@ -2853,7 +2876,7 @@
 </file>
 
 <file path=word/footer3.xml><?xml version="1.0" encoding="utf-8"?>
-<w:ftr xmlns:ve="http://schemas.openxmlformats.org/markup-compatibility/2006" xmlns:o="urn:schemas-microsoft-com:office:office" xmlns:r="http://schemas.openxmlformats.org/officeDocument/2006/relationships" xmlns:m="http://schemas.openxmlformats.org/officeDocument/2006/math" xmlns:v="urn:schemas-microsoft-com:vml" xmlns:wp="http://schemas.openxmlformats.org/drawingml/2006/wordprocessingDrawing" xmlns:w10="urn:schemas-microsoft-com:office:word" xmlns:w="http://schemas.openxmlformats.org/wordprocessingml/2006/main" xmlns:wne="http://schemas.microsoft.com/office/word/2006/wordml">
+<w:ftr xmlns:wpc="http://schemas.microsoft.com/office/word/2010/wordprocessingCanvas" xmlns:mc="http://schemas.openxmlformats.org/markup-compatibility/2006" xmlns:o="urn:schemas-microsoft-com:office:office" xmlns:r="http://schemas.openxmlformats.org/officeDocument/2006/relationships" xmlns:m="http://schemas.openxmlformats.org/officeDocument/2006/math" xmlns:v="urn:schemas-microsoft-com:vml" xmlns:wp14="http://schemas.microsoft.com/office/word/2010/wordprocessingDrawing" xmlns:wp="http://schemas.openxmlformats.org/drawingml/2006/wordprocessingDrawing" xmlns:w10="urn:schemas-microsoft-com:office:word" xmlns:w="http://schemas.openxmlformats.org/wordprocessingml/2006/main" xmlns:w14="http://schemas.microsoft.com/office/word/2010/wordml" xmlns:wpg="http://schemas.microsoft.com/office/word/2010/wordprocessingGroup" xmlns:wpi="http://schemas.microsoft.com/office/word/2010/wordprocessingInk" xmlns:wne="http://schemas.microsoft.com/office/word/2006/wordml" xmlns:wps="http://schemas.microsoft.com/office/word/2010/wordprocessingShape" mc:Ignorable="w14 wp14">
   <w:tbl>
     <w:tblPr>
       <w:tblStyle w:val="Grilledutableau"/>
@@ -2867,7 +2890,7 @@
         <w:insideH w:val="none" w:sz="0" w:space="0" w:color="auto"/>
         <w:insideV w:val="none" w:sz="0" w:space="0" w:color="auto"/>
       </w:tblBorders>
-      <w:tblLook w:val="04A0"/>
+      <w:tblLook w:val="04A0" w:firstRow="1" w:lastRow="0" w:firstColumn="1" w:lastColumn="0" w:noHBand="0" w:noVBand="1"/>
     </w:tblPr>
     <w:tblGrid>
       <w:gridCol w:w="4536"/>
@@ -3009,7 +3032,7 @@
                         <a:blip r:embed="rId1">
                           <a:extLst>
                             <a:ext uri="{28A0092B-C50C-407E-A947-70E740481C1C}">
-                              <a14:useLocalDpi xmlns:a14="http://schemas.microsoft.com/office/drawing/2010/main" xmlns:wps="http://schemas.microsoft.com/office/word/2010/wordprocessingShape" xmlns:wpi="http://schemas.microsoft.com/office/word/2010/wordprocessingInk" xmlns:wpg="http://schemas.microsoft.com/office/word/2010/wordprocessingGroup" xmlns:w14="http://schemas.microsoft.com/office/word/2010/wordml" xmlns:w="http://schemas.openxmlformats.org/wordprocessingml/2006/main" xmlns:w10="urn:schemas-microsoft-com:office:word" xmlns:wp14="http://schemas.microsoft.com/office/word/2010/wordprocessingDrawing" xmlns:v="urn:schemas-microsoft-com:vml" xmlns:o="urn:schemas-microsoft-com:office:office" xmlns:mc="http://schemas.openxmlformats.org/markup-compatibility/2006" xmlns:wpc="http://schemas.microsoft.com/office/word/2010/wordprocessingCanvas" xmlns="" val="0"/>
+                              <a14:useLocalDpi xmlns:a14="http://schemas.microsoft.com/office/drawing/2010/main" val="0"/>
                             </a:ext>
                           </a:extLst>
                         </a:blip>
@@ -3072,7 +3095,7 @@
               <w:sz w:val="20"/>
               <w:szCs w:val="24"/>
             </w:rPr>
-            <w:t>2</w:t>
+            <w:t>1</w:t>
           </w:r>
           <w:r>
             <w:rPr>
@@ -3103,15 +3126,15 @@
 </file>
 
 <file path=word/footnotes.xml><?xml version="1.0" encoding="utf-8"?>
-<w:footnotes xmlns:ve="http://schemas.openxmlformats.org/markup-compatibility/2006" xmlns:o="urn:schemas-microsoft-com:office:office" xmlns:r="http://schemas.openxmlformats.org/officeDocument/2006/relationships" xmlns:m="http://schemas.openxmlformats.org/officeDocument/2006/math" xmlns:v="urn:schemas-microsoft-com:vml" xmlns:wp="http://schemas.openxmlformats.org/drawingml/2006/wordprocessingDrawing" xmlns:w10="urn:schemas-microsoft-com:office:word" xmlns:w="http://schemas.openxmlformats.org/wordprocessingml/2006/main" xmlns:wne="http://schemas.microsoft.com/office/word/2006/wordml">
-  <w:footnote w:type="separator" w:id="0">
+<w:footnotes xmlns:wpc="http://schemas.microsoft.com/office/word/2010/wordprocessingCanvas" xmlns:mc="http://schemas.openxmlformats.org/markup-compatibility/2006" xmlns:o="urn:schemas-microsoft-com:office:office" xmlns:r="http://schemas.openxmlformats.org/officeDocument/2006/relationships" xmlns:m="http://schemas.openxmlformats.org/officeDocument/2006/math" xmlns:v="urn:schemas-microsoft-com:vml" xmlns:wp14="http://schemas.microsoft.com/office/word/2010/wordprocessingDrawing" xmlns:wp="http://schemas.openxmlformats.org/drawingml/2006/wordprocessingDrawing" xmlns:w10="urn:schemas-microsoft-com:office:word" xmlns:w="http://schemas.openxmlformats.org/wordprocessingml/2006/main" xmlns:w14="http://schemas.microsoft.com/office/word/2010/wordml" xmlns:wpg="http://schemas.microsoft.com/office/word/2010/wordprocessingGroup" xmlns:wpi="http://schemas.microsoft.com/office/word/2010/wordprocessingInk" xmlns:wne="http://schemas.microsoft.com/office/word/2006/wordml" xmlns:wps="http://schemas.microsoft.com/office/word/2010/wordprocessingShape" mc:Ignorable="w14 wp14">
+  <w:footnote w:type="separator" w:id="-1">
     <w:p>
       <w:r>
         <w:separator/>
       </w:r>
     </w:p>
   </w:footnote>
-  <w:footnote w:type="continuationSeparator" w:id="1">
+  <w:footnote w:type="continuationSeparator" w:id="0">
     <w:p>
       <w:r>
         <w:continuationSeparator/>
@@ -3122,7 +3145,7 @@
 </file>
 
 <file path=word/header1.xml><?xml version="1.0" encoding="utf-8"?>
-<w:hdr xmlns:ve="http://schemas.openxmlformats.org/markup-compatibility/2006" xmlns:o="urn:schemas-microsoft-com:office:office" xmlns:r="http://schemas.openxmlformats.org/officeDocument/2006/relationships" xmlns:m="http://schemas.openxmlformats.org/officeDocument/2006/math" xmlns:v="urn:schemas-microsoft-com:vml" xmlns:wp="http://schemas.openxmlformats.org/drawingml/2006/wordprocessingDrawing" xmlns:w10="urn:schemas-microsoft-com:office:word" xmlns:w="http://schemas.openxmlformats.org/wordprocessingml/2006/main" xmlns:wne="http://schemas.microsoft.com/office/word/2006/wordml">
+<w:hdr xmlns:wpc="http://schemas.microsoft.com/office/word/2010/wordprocessingCanvas" xmlns:mc="http://schemas.openxmlformats.org/markup-compatibility/2006" xmlns:o="urn:schemas-microsoft-com:office:office" xmlns:r="http://schemas.openxmlformats.org/officeDocument/2006/relationships" xmlns:m="http://schemas.openxmlformats.org/officeDocument/2006/math" xmlns:v="urn:schemas-microsoft-com:vml" xmlns:wp14="http://schemas.microsoft.com/office/word/2010/wordprocessingDrawing" xmlns:wp="http://schemas.openxmlformats.org/drawingml/2006/wordprocessingDrawing" xmlns:w10="urn:schemas-microsoft-com:office:word" xmlns:w="http://schemas.openxmlformats.org/wordprocessingml/2006/main" xmlns:w14="http://schemas.microsoft.com/office/word/2010/wordml" xmlns:wpg="http://schemas.microsoft.com/office/word/2010/wordprocessingGroup" xmlns:wpi="http://schemas.microsoft.com/office/word/2010/wordprocessingInk" xmlns:wne="http://schemas.microsoft.com/office/word/2006/wordml" xmlns:wps="http://schemas.microsoft.com/office/word/2010/wordprocessingShape" mc:Ignorable="w14 wp14">
   <w:tbl>
     <w:tblPr>
       <w:tblStyle w:val="Grilledutableau"/>
@@ -3136,7 +3159,7 @@
         <w:insideH w:val="none" w:sz="0" w:space="0" w:color="auto"/>
         <w:insideV w:val="none" w:sz="0" w:space="0" w:color="auto"/>
       </w:tblBorders>
-      <w:tblLook w:val="04A0"/>
+      <w:tblLook w:val="04A0" w:firstRow="1" w:lastRow="0" w:firstColumn="1" w:lastColumn="0" w:noHBand="0" w:noVBand="1"/>
     </w:tblPr>
     <w:tblGrid>
       <w:gridCol w:w="4678"/>
@@ -3197,7 +3220,7 @@
                         <a:blip r:embed="rId1">
                           <a:extLst>
                             <a:ext uri="{28A0092B-C50C-407E-A947-70E740481C1C}">
-                              <a14:useLocalDpi xmlns:a14="http://schemas.microsoft.com/office/drawing/2010/main" xmlns:wps="http://schemas.microsoft.com/office/word/2010/wordprocessingShape" xmlns:wpi="http://schemas.microsoft.com/office/word/2010/wordprocessingInk" xmlns:wpg="http://schemas.microsoft.com/office/word/2010/wordprocessingGroup" xmlns:w14="http://schemas.microsoft.com/office/word/2010/wordml" xmlns:w="http://schemas.openxmlformats.org/wordprocessingml/2006/main" xmlns:w10="urn:schemas-microsoft-com:office:word" xmlns:wp14="http://schemas.microsoft.com/office/word/2010/wordprocessingDrawing" xmlns:v="urn:schemas-microsoft-com:vml" xmlns:o="urn:schemas-microsoft-com:office:office" xmlns:mc="http://schemas.openxmlformats.org/markup-compatibility/2006" xmlns:wpc="http://schemas.microsoft.com/office/word/2010/wordprocessingCanvas" xmlns="" val="0"/>
+                              <a14:useLocalDpi xmlns:a14="http://schemas.microsoft.com/office/drawing/2010/main" val="0"/>
                             </a:ext>
                           </a:extLst>
                         </a:blip>
@@ -3456,7 +3479,7 @@
 </file>
 
 <file path=word/header2.xml><?xml version="1.0" encoding="utf-8"?>
-<w:hdr xmlns:ve="http://schemas.openxmlformats.org/markup-compatibility/2006" xmlns:o="urn:schemas-microsoft-com:office:office" xmlns:r="http://schemas.openxmlformats.org/officeDocument/2006/relationships" xmlns:m="http://schemas.openxmlformats.org/officeDocument/2006/math" xmlns:v="urn:schemas-microsoft-com:vml" xmlns:wp="http://schemas.openxmlformats.org/drawingml/2006/wordprocessingDrawing" xmlns:w10="urn:schemas-microsoft-com:office:word" xmlns:w="http://schemas.openxmlformats.org/wordprocessingml/2006/main" xmlns:wne="http://schemas.microsoft.com/office/word/2006/wordml">
+<w:hdr xmlns:wpc="http://schemas.microsoft.com/office/word/2010/wordprocessingCanvas" xmlns:mc="http://schemas.openxmlformats.org/markup-compatibility/2006" xmlns:o="urn:schemas-microsoft-com:office:office" xmlns:r="http://schemas.openxmlformats.org/officeDocument/2006/relationships" xmlns:m="http://schemas.openxmlformats.org/officeDocument/2006/math" xmlns:v="urn:schemas-microsoft-com:vml" xmlns:wp14="http://schemas.microsoft.com/office/word/2010/wordprocessingDrawing" xmlns:wp="http://schemas.openxmlformats.org/drawingml/2006/wordprocessingDrawing" xmlns:w10="urn:schemas-microsoft-com:office:word" xmlns:w="http://schemas.openxmlformats.org/wordprocessingml/2006/main" xmlns:w14="http://schemas.microsoft.com/office/word/2010/wordml" xmlns:wpg="http://schemas.microsoft.com/office/word/2010/wordprocessingGroup" xmlns:wpi="http://schemas.microsoft.com/office/word/2010/wordprocessingInk" xmlns:wne="http://schemas.microsoft.com/office/word/2006/wordml" xmlns:wps="http://schemas.microsoft.com/office/word/2010/wordprocessingShape" mc:Ignorable="w14 wp14">
   <w:tbl>
     <w:tblPr>
       <w:tblStyle w:val="Grilledutableau"/>
@@ -3470,7 +3493,7 @@
         <w:insideH w:val="none" w:sz="0" w:space="0" w:color="auto"/>
         <w:insideV w:val="none" w:sz="0" w:space="0" w:color="auto"/>
       </w:tblBorders>
-      <w:tblLook w:val="04A0"/>
+      <w:tblLook w:val="04A0" w:firstRow="1" w:lastRow="0" w:firstColumn="1" w:lastColumn="0" w:noHBand="0" w:noVBand="1"/>
     </w:tblPr>
     <w:tblGrid>
       <w:gridCol w:w="4678"/>
@@ -3533,7 +3556,7 @@
                         <a:blip r:embed="rId1">
                           <a:extLst>
                             <a:ext uri="{28A0092B-C50C-407E-A947-70E740481C1C}">
-                              <a14:useLocalDpi xmlns:a14="http://schemas.microsoft.com/office/drawing/2010/main" xmlns:wps="http://schemas.microsoft.com/office/word/2010/wordprocessingShape" xmlns:wpi="http://schemas.microsoft.com/office/word/2010/wordprocessingInk" xmlns:wpg="http://schemas.microsoft.com/office/word/2010/wordprocessingGroup" xmlns:w14="http://schemas.microsoft.com/office/word/2010/wordml" xmlns:w="http://schemas.openxmlformats.org/wordprocessingml/2006/main" xmlns:w10="urn:schemas-microsoft-com:office:word" xmlns:wp14="http://schemas.microsoft.com/office/word/2010/wordprocessingDrawing" xmlns:v="urn:schemas-microsoft-com:vml" xmlns:o="urn:schemas-microsoft-com:office:office" xmlns:mc="http://schemas.openxmlformats.org/markup-compatibility/2006" xmlns:wpc="http://schemas.microsoft.com/office/word/2010/wordprocessingCanvas" xmlns="" val="0"/>
+                              <a14:useLocalDpi xmlns:a14="http://schemas.microsoft.com/office/drawing/2010/main" val="0"/>
                             </a:ext>
                           </a:extLst>
                         </a:blip>
@@ -3825,7 +3848,7 @@
 </file>
 
 <file path=word/numbering.xml><?xml version="1.0" encoding="utf-8"?>
-<w:numbering xmlns:ve="http://schemas.openxmlformats.org/markup-compatibility/2006" xmlns:o="urn:schemas-microsoft-com:office:office" xmlns:r="http://schemas.openxmlformats.org/officeDocument/2006/relationships" xmlns:m="http://schemas.openxmlformats.org/officeDocument/2006/math" xmlns:v="urn:schemas-microsoft-com:vml" xmlns:wp="http://schemas.openxmlformats.org/drawingml/2006/wordprocessingDrawing" xmlns:w10="urn:schemas-microsoft-com:office:word" xmlns:w="http://schemas.openxmlformats.org/wordprocessingml/2006/main" xmlns:wne="http://schemas.microsoft.com/office/word/2006/wordml">
+<w:numbering xmlns:wpc="http://schemas.microsoft.com/office/word/2010/wordprocessingCanvas" xmlns:mc="http://schemas.openxmlformats.org/markup-compatibility/2006" xmlns:o="urn:schemas-microsoft-com:office:office" xmlns:r="http://schemas.openxmlformats.org/officeDocument/2006/relationships" xmlns:m="http://schemas.openxmlformats.org/officeDocument/2006/math" xmlns:v="urn:schemas-microsoft-com:vml" xmlns:wp14="http://schemas.microsoft.com/office/word/2010/wordprocessingDrawing" xmlns:wp="http://schemas.openxmlformats.org/drawingml/2006/wordprocessingDrawing" xmlns:w10="urn:schemas-microsoft-com:office:word" xmlns:w="http://schemas.openxmlformats.org/wordprocessingml/2006/main" xmlns:w14="http://schemas.microsoft.com/office/word/2010/wordml" xmlns:wpg="http://schemas.microsoft.com/office/word/2010/wordprocessingGroup" xmlns:wpi="http://schemas.microsoft.com/office/word/2010/wordprocessingInk" xmlns:wne="http://schemas.microsoft.com/office/word/2006/wordml" xmlns:wps="http://schemas.microsoft.com/office/word/2010/wordprocessingShape" mc:Ignorable="w14 wp14">
   <w:numPicBullet w:numPicBulletId="0">
     <w:pict>
       <v:shapetype id="_x0000_t75" coordsize="21600,21600" o:spt="75" o:preferrelative="t" path="m@4@5l@4@11@9@11@9@5xe" filled="f" stroked="f">
@@ -3847,14 +3870,14 @@
         <v:path o:extrusionok="f" gradientshapeok="t" o:connecttype="rect"/>
         <o:lock v:ext="edit" aspectratio="t"/>
       </v:shapetype>
-      <v:shape id="_x0000_i1026" type="#_x0000_t75" alt="icone2.png" style="width:57.75pt;height:37.5pt;visibility:visible;mso-wrap-style:square" o:bullet="t">
+      <v:shape id="_x0000_i1028" type="#_x0000_t75" alt="icone2.png" style="width:57.75pt;height:37.65pt;visibility:visible;mso-wrap-style:square" o:bullet="t">
         <v:imagedata r:id="rId1" o:title="icone2"/>
       </v:shape>
     </w:pict>
   </w:numPicBullet>
   <w:numPicBullet w:numPicBulletId="1">
     <w:pict>
-      <v:shape id="_x0000_i1027" type="#_x0000_t75" style="width:8.25pt;height:8.25pt" o:bullet="t">
+      <v:shape id="_x0000_i1029" type="#_x0000_t75" style="width:8.35pt;height:8.35pt" o:bullet="t">
         <v:imagedata r:id="rId2" o:title="BD14692_"/>
       </v:shape>
     </w:pict>
@@ -6593,7 +6616,7 @@
 </file>
 
 <file path=word/styles.xml><?xml version="1.0" encoding="utf-8"?>
-<w:styles xmlns:r="http://schemas.openxmlformats.org/officeDocument/2006/relationships" xmlns:w="http://schemas.openxmlformats.org/wordprocessingml/2006/main">
+<w:styles xmlns:mc="http://schemas.openxmlformats.org/markup-compatibility/2006" xmlns:r="http://schemas.openxmlformats.org/officeDocument/2006/relationships" xmlns:w="http://schemas.openxmlformats.org/wordprocessingml/2006/main" xmlns:w14="http://schemas.microsoft.com/office/word/2010/wordml" mc:Ignorable="w14">
   <w:docDefaults>
     <w:rPrDefault>
       <w:rPr>
@@ -6983,7 +7006,6 @@
     <w:uiPriority w:val="99"/>
     <w:semiHidden/>
     <w:unhideWhenUsed/>
-    <w:qFormat/>
     <w:tblPr>
       <w:tblInd w:w="0" w:type="dxa"/>
       <w:tblCellMar>
@@ -8334,6 +8356,7 @@
       <w:spacing w:after="0" w:line="240" w:lineRule="auto"/>
     </w:pPr>
     <w:tblPr>
+      <w:tblInd w:w="0" w:type="dxa"/>
       <w:tblBorders>
         <w:top w:val="single" w:sz="4" w:space="0" w:color="auto"/>
         <w:left w:val="single" w:sz="4" w:space="0" w:color="auto"/>
@@ -8342,6 +8365,12 @@
         <w:insideH w:val="single" w:sz="4" w:space="0" w:color="auto"/>
         <w:insideV w:val="single" w:sz="4" w:space="0" w:color="auto"/>
       </w:tblBorders>
+      <w:tblCellMar>
+        <w:top w:w="0" w:type="dxa"/>
+        <w:left w:w="108" w:type="dxa"/>
+        <w:bottom w:w="0" w:type="dxa"/>
+        <w:right w:w="108" w:type="dxa"/>
+      </w:tblCellMar>
     </w:tblPr>
   </w:style>
   <w:style w:type="paragraph" w:styleId="En-tte">
@@ -8887,6 +8916,7 @@
     <w:tblPr>
       <w:tblStyleRowBandSize w:val="1"/>
       <w:tblStyleColBandSize w:val="1"/>
+      <w:tblInd w:w="0" w:type="dxa"/>
       <w:tblBorders>
         <w:top w:val="single" w:sz="8" w:space="0" w:color="404040" w:themeColor="text1" w:themeTint="BF"/>
         <w:left w:val="single" w:sz="8" w:space="0" w:color="404040" w:themeColor="text1" w:themeTint="BF"/>
@@ -8894,6 +8924,12 @@
         <w:right w:val="single" w:sz="8" w:space="0" w:color="404040" w:themeColor="text1" w:themeTint="BF"/>
         <w:insideH w:val="single" w:sz="8" w:space="0" w:color="404040" w:themeColor="text1" w:themeTint="BF"/>
       </w:tblBorders>
+      <w:tblCellMar>
+        <w:top w:w="0" w:type="dxa"/>
+        <w:left w:w="108" w:type="dxa"/>
+        <w:bottom w:w="0" w:type="dxa"/>
+        <w:right w:w="108" w:type="dxa"/>
+      </w:tblCellMar>
     </w:tblPr>
     <w:tblStylePr w:type="firstRow">
       <w:pPr>
@@ -8986,12 +9022,19 @@
     <w:tblPr>
       <w:tblStyleRowBandSize w:val="1"/>
       <w:tblStyleColBandSize w:val="1"/>
+      <w:tblInd w:w="0" w:type="dxa"/>
       <w:tblBorders>
         <w:top w:val="single" w:sz="8" w:space="0" w:color="4F81BD" w:themeColor="accent1"/>
         <w:left w:val="single" w:sz="8" w:space="0" w:color="4F81BD" w:themeColor="accent1"/>
         <w:bottom w:val="single" w:sz="8" w:space="0" w:color="4F81BD" w:themeColor="accent1"/>
         <w:right w:val="single" w:sz="8" w:space="0" w:color="4F81BD" w:themeColor="accent1"/>
       </w:tblBorders>
+      <w:tblCellMar>
+        <w:top w:w="0" w:type="dxa"/>
+        <w:left w:w="108" w:type="dxa"/>
+        <w:bottom w:w="0" w:type="dxa"/>
+        <w:right w:w="108" w:type="dxa"/>
+      </w:tblCellMar>
     </w:tblPr>
     <w:tblStylePr w:type="firstRow">
       <w:pPr>
@@ -9132,10 +9175,17 @@
     <w:tblPr>
       <w:tblStyleRowBandSize w:val="1"/>
       <w:tblStyleColBandSize w:val="1"/>
+      <w:tblInd w:w="0" w:type="dxa"/>
       <w:tblBorders>
         <w:top w:val="single" w:sz="8" w:space="0" w:color="4F81BD" w:themeColor="accent1"/>
         <w:bottom w:val="single" w:sz="8" w:space="0" w:color="4F81BD" w:themeColor="accent1"/>
       </w:tblBorders>
+      <w:tblCellMar>
+        <w:top w:w="0" w:type="dxa"/>
+        <w:left w:w="108" w:type="dxa"/>
+        <w:bottom w:w="0" w:type="dxa"/>
+        <w:right w:w="108" w:type="dxa"/>
+      </w:tblCellMar>
     </w:tblPr>
     <w:tblStylePr w:type="firstRow">
       <w:pPr>
@@ -9507,7 +9557,7 @@
 </file>
 
 <file path=customXml/itemProps1.xml><?xml version="1.0" encoding="utf-8"?>
-<ds:datastoreItem xmlns:ds="http://schemas.openxmlformats.org/officeDocument/2006/customXml" ds:itemID="{C1AD21CC-206E-45DE-A827-8D873B273EBD}">
+<ds:datastoreItem xmlns:ds="http://schemas.openxmlformats.org/officeDocument/2006/customXml" ds:itemID="{990F1AF9-D6F4-4C83-8756-084F9AD68091}">
   <ds:schemaRefs>
     <ds:schemaRef ds:uri="http://schemas.openxmlformats.org/officeDocument/2006/bibliography"/>
   </ds:schemaRefs>

</xml_diff>